<commit_message>
working on wps technical manual file
</commit_message>
<xml_diff>
--- a/guides-and-docs/EQUIPO 3_MANUAL TÉCNICO - PROYECTO FINAL_PROGRAMACIÓN II_FCC-ICC.docx
+++ b/guides-and-docs/EQUIPO 3_MANUAL TÉCNICO - PROYECTO FINAL_PROGRAMACIÓN II_FCC-ICC.docx
@@ -478,7 +478,7 @@
       </w:r>
       <w:r>
         <w:rPr>
-          <w:rStyle w:val="6"/>
+          <w:rStyle w:val="7"/>
           <w:rFonts w:hint="default" w:ascii="Lato Semibold" w:hAnsi="Lato Semibold" w:cs="Lato Semibold"/>
           <w:sz w:val="24"/>
           <w:szCs w:val="24"/>
@@ -504,8 +504,6 @@
         </w:rPr>
         <w:t>, el cual está versionado con Git y alojado en GitHub.</w:t>
       </w:r>
-      <w:bookmarkStart w:id="0" w:name="_GoBack"/>
-      <w:bookmarkEnd w:id="0"/>
     </w:p>
     <w:p>
       <w:pPr>
@@ -729,7 +727,7 @@
           <w:szCs w:val="32"/>
           <w:lang/>
         </w:rPr>
-        <w:t>Funcionamiento y código</w:t>
+        <w:t>Operación y código</w:t>
       </w:r>
     </w:p>
     <w:p>
@@ -741,6 +739,7 @@
           <w:color w:val="21385E"/>
           <w:sz w:val="32"/>
           <w:szCs w:val="32"/>
+          <w:lang/>
         </w:rPr>
       </w:pPr>
       <w:r>
@@ -749,8 +748,141 @@
           <w:color w:val="21385E"/>
           <w:sz w:val="32"/>
           <w:szCs w:val="32"/>
-        </w:rPr>
-        <w:t>Inicio y roles</w:t>
+          <w:lang/>
+        </w:rPr>
+        <w:t>Planteamiento del diagrama de clases</w:t>
+      </w:r>
+    </w:p>
+    <w:p>
+      <w:pPr>
+        <w:spacing w:after="0" w:line="360" w:lineRule="auto"/>
+        <w:ind w:firstLine="708" w:firstLineChars="0"/>
+        <w:jc w:val="both"/>
+        <w:rPr>
+          <w:rFonts w:hint="default" w:ascii="Lato Semibold" w:hAnsi="Lato Semibold" w:cs="Lato Semibold"/>
+          <w:sz w:val="24"/>
+          <w:szCs w:val="24"/>
+          <w:lang/>
+        </w:rPr>
+      </w:pPr>
+      <w:r>
+        <w:rPr>
+          <w:rFonts w:hint="default" w:ascii="Lato Semibold" w:hAnsi="Lato Semibold" w:cs="Lato Semibold"/>
+          <w:sz w:val="24"/>
+          <w:szCs w:val="24"/>
+          <w:lang/>
+        </w:rPr>
+        <w:t>Para organizar óptimamente las clases, se planteó el siguiente diagrama de clases con las relaciones también indicadas:</w:t>
+      </w:r>
+    </w:p>
+    <w:p>
+      <w:pPr>
+        <w:spacing w:after="0" w:line="360" w:lineRule="auto"/>
+        <w:jc w:val="both"/>
+      </w:pPr>
+      <w:r>
+        <w:drawing>
+          <wp:inline distT="0" distB="0" distL="114300" distR="114300">
+            <wp:extent cx="5600700" cy="4987925"/>
+            <wp:effectExtent l="0" t="0" r="0" b="3175"/>
+            <wp:docPr id="1" name="Picture 1"/>
+            <wp:cNvGraphicFramePr>
+              <a:graphicFrameLocks xmlns:a="http://schemas.openxmlformats.org/drawingml/2006/main" noChangeAspect="1"/>
+            </wp:cNvGraphicFramePr>
+            <a:graphic xmlns:a="http://schemas.openxmlformats.org/drawingml/2006/main">
+              <a:graphicData uri="http://schemas.openxmlformats.org/drawingml/2006/picture">
+                <pic:pic xmlns:pic="http://schemas.openxmlformats.org/drawingml/2006/picture">
+                  <pic:nvPicPr>
+                    <pic:cNvPr id="1" name="Picture 1"/>
+                    <pic:cNvPicPr>
+                      <a:picLocks noChangeAspect="1"/>
+                    </pic:cNvPicPr>
+                  </pic:nvPicPr>
+                  <pic:blipFill>
+                    <a:blip r:embed="rId10"/>
+                    <a:srcRect r="464"/>
+                    <a:stretch>
+                      <a:fillRect/>
+                    </a:stretch>
+                  </pic:blipFill>
+                  <pic:spPr>
+                    <a:xfrm>
+                      <a:off x="0" y="0"/>
+                      <a:ext cx="5600700" cy="4987925"/>
+                    </a:xfrm>
+                    <a:prstGeom prst="rect">
+                      <a:avLst/>
+                    </a:prstGeom>
+                    <a:noFill/>
+                    <a:ln>
+                      <a:noFill/>
+                    </a:ln>
+                  </pic:spPr>
+                </pic:pic>
+              </a:graphicData>
+            </a:graphic>
+          </wp:inline>
+        </w:drawing>
+      </w:r>
+    </w:p>
+    <w:p>
+      <w:pPr>
+        <w:pStyle w:val="4"/>
+        <w:spacing w:after="0" w:line="360" w:lineRule="auto"/>
+        <w:jc w:val="both"/>
+        <w:rPr>
+          <w:rFonts w:hint="default"/>
+          <w:lang/>
+        </w:rPr>
+      </w:pPr>
+      <w:r>
+        <w:t xml:space="preserve">Figure </w:t>
+      </w:r>
+      <w:r>
+        <w:fldChar w:fldCharType="begin"/>
+      </w:r>
+      <w:r>
+        <w:instrText xml:space="preserve"> SEQ Figure \* ARABIC </w:instrText>
+      </w:r>
+      <w:r>
+        <w:fldChar w:fldCharType="separate"/>
+      </w:r>
+      <w:r>
+        <w:t>1</w:t>
+      </w:r>
+      <w:r>
+        <w:fldChar w:fldCharType="end"/>
+      </w:r>
+      <w:r>
+        <w:rPr>
+          <w:lang/>
+        </w:rPr>
+        <w:t>: Vista del diagrama de clases empleado para la organizacióny planteamiento iniciales.</w:t>
+      </w:r>
+      <w:bookmarkStart w:id="0" w:name="_GoBack"/>
+      <w:bookmarkEnd w:id="0"/>
+    </w:p>
+    <w:p>
+      <w:pPr>
+        <w:spacing w:after="0" w:line="360" w:lineRule="auto"/>
+        <w:jc w:val="center"/>
+        <w:rPr>
+          <w:rFonts w:hint="default" w:ascii="Lato Semibold" w:hAnsi="Lato Semibold" w:cs="Lato Semibold"/>
+          <w:color w:val="21385E"/>
+          <w:sz w:val="32"/>
+          <w:szCs w:val="32"/>
+          <w:lang/>
+        </w:rPr>
+      </w:pPr>
+      <w:r>
+        <w:rPr>
+          <w:rFonts w:hint="default" w:ascii="Lato Semibold" w:hAnsi="Lato Semibold" w:cs="Lato Semibold"/>
+          <w:color w:val="21385E"/>
+          <w:sz w:val="32"/>
+          <w:szCs w:val="32"/>
+          <w:lang/>
+        </w:rPr>
+        <w:t>Interfaz</w:t>
       </w:r>
     </w:p>
     <w:p>
@@ -2258,7 +2390,7 @@
 <w:ftr xmlns:wpc="http://schemas.microsoft.com/office/word/2010/wordprocessingCanvas" xmlns:mc="http://schemas.openxmlformats.org/markup-compatibility/2006" xmlns:o="urn:schemas-microsoft-com:office:office" xmlns:r="http://schemas.openxmlformats.org/officeDocument/2006/relationships" xmlns:m="http://schemas.openxmlformats.org/officeDocument/2006/math" xmlns:v="urn:schemas-microsoft-com:vml" xmlns:wp14="http://schemas.microsoft.com/office/word/2010/wordprocessingDrawing" xmlns:wp="http://schemas.openxmlformats.org/drawingml/2006/wordprocessingDrawing" xmlns:w10="urn:schemas-microsoft-com:office:word" xmlns:w="http://schemas.openxmlformats.org/wordprocessingml/2006/main" xmlns:w14="http://schemas.microsoft.com/office/word/2010/wordml" xmlns:w15="http://schemas.microsoft.com/office/word/2012/wordml" xmlns:wpg="http://schemas.microsoft.com/office/word/2010/wordprocessingGroup" xmlns:wpi="http://schemas.microsoft.com/office/word/2010/wordprocessingInk" xmlns:wne="http://schemas.microsoft.com/office/word/2006/wordml" xmlns:wps="http://schemas.microsoft.com/office/word/2010/wordprocessingShape" xmlns:wpsCustomData="http://www.wps.cn/officeDocument/2013/wpsCustomData" mc:Ignorable="w14 w15 wp14">
   <w:p>
     <w:pPr>
-      <w:pStyle w:val="4"/>
+      <w:pStyle w:val="5"/>
     </w:pPr>
     <w:r>
       <w:drawing>
@@ -2326,7 +2458,7 @@
 <w:ftr xmlns:wpc="http://schemas.microsoft.com/office/word/2010/wordprocessingCanvas" xmlns:mc="http://schemas.openxmlformats.org/markup-compatibility/2006" xmlns:o="urn:schemas-microsoft-com:office:office" xmlns:r="http://schemas.openxmlformats.org/officeDocument/2006/relationships" xmlns:m="http://schemas.openxmlformats.org/officeDocument/2006/math" xmlns:v="urn:schemas-microsoft-com:vml" xmlns:wp14="http://schemas.microsoft.com/office/word/2010/wordprocessingDrawing" xmlns:wp="http://schemas.openxmlformats.org/drawingml/2006/wordprocessingDrawing" xmlns:w10="urn:schemas-microsoft-com:office:word" xmlns:w="http://schemas.openxmlformats.org/wordprocessingml/2006/main" xmlns:w14="http://schemas.microsoft.com/office/word/2010/wordml" xmlns:w15="http://schemas.microsoft.com/office/word/2012/wordml" xmlns:wpg="http://schemas.microsoft.com/office/word/2010/wordprocessingGroup" xmlns:wpi="http://schemas.microsoft.com/office/word/2010/wordprocessingInk" xmlns:wne="http://schemas.microsoft.com/office/word/2006/wordml" xmlns:wps="http://schemas.microsoft.com/office/word/2010/wordprocessingShape" xmlns:wpsCustomData="http://www.wps.cn/officeDocument/2013/wpsCustomData" mc:Ignorable="w14 w15 wp14">
   <w:p>
     <w:pPr>
-      <w:pStyle w:val="4"/>
+      <w:pStyle w:val="5"/>
     </w:pPr>
     <w:r>
       <w:drawing>
@@ -2419,7 +2551,7 @@
 <w:hdr xmlns:wpc="http://schemas.microsoft.com/office/word/2010/wordprocessingCanvas" xmlns:mc="http://schemas.openxmlformats.org/markup-compatibility/2006" xmlns:o="urn:schemas-microsoft-com:office:office" xmlns:r="http://schemas.openxmlformats.org/officeDocument/2006/relationships" xmlns:m="http://schemas.openxmlformats.org/officeDocument/2006/math" xmlns:v="urn:schemas-microsoft-com:vml" xmlns:wp14="http://schemas.microsoft.com/office/word/2010/wordprocessingDrawing" xmlns:wp="http://schemas.openxmlformats.org/drawingml/2006/wordprocessingDrawing" xmlns:w10="urn:schemas-microsoft-com:office:word" xmlns:w="http://schemas.openxmlformats.org/wordprocessingml/2006/main" xmlns:w14="http://schemas.microsoft.com/office/word/2010/wordml" xmlns:w15="http://schemas.microsoft.com/office/word/2012/wordml" xmlns:wpg="http://schemas.microsoft.com/office/word/2010/wordprocessingGroup" xmlns:wpi="http://schemas.microsoft.com/office/word/2010/wordprocessingInk" xmlns:wne="http://schemas.microsoft.com/office/word/2006/wordml" xmlns:wps="http://schemas.microsoft.com/office/word/2010/wordprocessingShape" xmlns:wpsCustomData="http://www.wps.cn/officeDocument/2013/wpsCustomData" mc:Ignorable="w14 w15 wp14">
   <w:p>
     <w:pPr>
-      <w:pStyle w:val="5"/>
+      <w:pStyle w:val="6"/>
     </w:pPr>
     <w:r>
       <w:drawing>
@@ -2605,7 +2737,7 @@
 <w:hdr xmlns:wpc="http://schemas.microsoft.com/office/word/2010/wordprocessingCanvas" xmlns:mc="http://schemas.openxmlformats.org/markup-compatibility/2006" xmlns:o="urn:schemas-microsoft-com:office:office" xmlns:r="http://schemas.openxmlformats.org/officeDocument/2006/relationships" xmlns:m="http://schemas.openxmlformats.org/officeDocument/2006/math" xmlns:v="urn:schemas-microsoft-com:vml" xmlns:wp14="http://schemas.microsoft.com/office/word/2010/wordprocessingDrawing" xmlns:wp="http://schemas.openxmlformats.org/drawingml/2006/wordprocessingDrawing" xmlns:w10="urn:schemas-microsoft-com:office:word" xmlns:w="http://schemas.openxmlformats.org/wordprocessingml/2006/main" xmlns:w14="http://schemas.microsoft.com/office/word/2010/wordml" xmlns:w15="http://schemas.microsoft.com/office/word/2012/wordml" xmlns:wpg="http://schemas.microsoft.com/office/word/2010/wordprocessingGroup" xmlns:wpi="http://schemas.microsoft.com/office/word/2010/wordprocessingInk" xmlns:wne="http://schemas.microsoft.com/office/word/2006/wordml" xmlns:wps="http://schemas.microsoft.com/office/word/2010/wordprocessingShape" xmlns:wpsCustomData="http://www.wps.cn/officeDocument/2013/wpsCustomData" mc:Ignorable="w14 w15 wp14">
   <w:p>
     <w:pPr>
-      <w:pStyle w:val="5"/>
+      <w:pStyle w:val="6"/>
     </w:pPr>
     <w:r>
       <w:drawing>
@@ -3106,7 +3238,35 @@
     </w:tblPr>
   </w:style>
   <w:style w:type="paragraph" w:styleId="4">
+    <w:name w:val="caption"/>
+    <w:basedOn w:val="1"/>
+    <w:next w:val="1"/>
+    <w:semiHidden/>
+    <w:unhideWhenUsed/>
+    <w:qFormat/>
+    <w:uiPriority w:val="35"/>
+    <w:rPr>
+      <w:rFonts w:ascii="Arial" w:hAnsi="Arial" w:eastAsia="黑体" w:cs="Arial"/>
+      <w:sz w:val="20"/>
+    </w:rPr>
+  </w:style>
+  <w:style w:type="paragraph" w:styleId="5">
     <w:name w:val="footer"/>
+    <w:basedOn w:val="1"/>
+    <w:link w:val="9"/>
+    <w:unhideWhenUsed/>
+    <w:qFormat/>
+    <w:uiPriority w:val="99"/>
+    <w:pPr>
+      <w:tabs>
+        <w:tab w:val="center" w:pos="4419"/>
+        <w:tab w:val="right" w:pos="8838"/>
+      </w:tabs>
+      <w:spacing w:after="0" w:line="240" w:lineRule="auto"/>
+    </w:pPr>
+  </w:style>
+  <w:style w:type="paragraph" w:styleId="6">
+    <w:name w:val="header"/>
     <w:basedOn w:val="1"/>
     <w:link w:val="8"/>
     <w:unhideWhenUsed/>
@@ -3120,22 +3280,7 @@
       <w:spacing w:after="0" w:line="240" w:lineRule="auto"/>
     </w:pPr>
   </w:style>
-  <w:style w:type="paragraph" w:styleId="5">
-    <w:name w:val="header"/>
-    <w:basedOn w:val="1"/>
-    <w:link w:val="7"/>
-    <w:unhideWhenUsed/>
-    <w:qFormat/>
-    <w:uiPriority w:val="99"/>
-    <w:pPr>
-      <w:tabs>
-        <w:tab w:val="center" w:pos="4419"/>
-        <w:tab w:val="right" w:pos="8838"/>
-      </w:tabs>
-      <w:spacing w:after="0" w:line="240" w:lineRule="auto"/>
-    </w:pPr>
-  </w:style>
-  <w:style w:type="character" w:styleId="6">
+  <w:style w:type="character" w:styleId="7">
     <w:name w:val="Hyperlink"/>
     <w:basedOn w:val="2"/>
     <w:semiHidden/>
@@ -3146,21 +3291,21 @@
       <w:u w:val="single"/>
     </w:rPr>
   </w:style>
-  <w:style w:type="character" w:customStyle="1" w:styleId="7">
+  <w:style w:type="character" w:customStyle="1" w:styleId="8">
     <w:name w:val="Encabezado Car"/>
+    <w:basedOn w:val="2"/>
+    <w:link w:val="6"/>
+    <w:qFormat/>
+    <w:uiPriority w:val="99"/>
+  </w:style>
+  <w:style w:type="character" w:customStyle="1" w:styleId="9">
+    <w:name w:val="Pie de página Car"/>
     <w:basedOn w:val="2"/>
     <w:link w:val="5"/>
     <w:qFormat/>
     <w:uiPriority w:val="99"/>
   </w:style>
-  <w:style w:type="character" w:customStyle="1" w:styleId="8">
-    <w:name w:val="Pie de página Car"/>
-    <w:basedOn w:val="2"/>
-    <w:link w:val="4"/>
-    <w:qFormat/>
-    <w:uiPriority w:val="99"/>
-  </w:style>
-  <w:style w:type="paragraph" w:styleId="9">
+  <w:style w:type="paragraph" w:styleId="10">
     <w:name w:val="List Paragraph"/>
     <w:basedOn w:val="1"/>
     <w:qFormat/>

</xml_diff>